<commit_message>
Final working K-means code
</commit_message>
<xml_diff>
--- a/Thesis/My Version/SequenceBasedMethods-Introduction.docx
+++ b/Thesis/My Version/SequenceBasedMethods-Introduction.docx
@@ -6,6 +6,17 @@
     <w:p>
       <w:pPr>
         <w:contextualSpacing w:val="0"/>
+        <w:jc w:val="left"/>
+      </w:pPr>
+      <w:r>
+        <w:rPr>
+          <w:rtl w:val="0"/>
+        </w:rPr>
+      </w:r>
+    </w:p>
+    <w:p>
+      <w:pPr>
+        <w:contextualSpacing w:val="0"/>
         <w:jc w:val="center"/>
       </w:pPr>
       <w:r>
@@ -58,7 +69,7 @@
         <w:rPr>
           <w:rtl w:val="0"/>
         </w:rPr>
-        <w:t xml:space="preserve">Current methods rely more on the fact that a domain is a continuous sequence of amino acids that recurs in the protein space. Thus, domains are evolutionary in nature and are those segments of protein that are conserved and reused throughout evolution. Hence, most of the methods employ multiple sequence alignments such as FASTA[4] and BLAST[5] to identify these conserved regions in a protein sequence. This method is very efficient but relies on the existence of homology. In addition to sequence alignments, some methods employ machine learning to further enhance their prediction. Some of the methods using the above techniques are discussed below.</w:t>
+        <w:t xml:space="preserve">Current methods rely more on the fact that a domain is a continuous sequence of amino acids that recurs in the protein space. Thus, domains are evolutionary in nature and are those segments of protein that are conserved and reused throughout evolution. Hence, it is observed that sequences which have a substantial sequence similarity(&gt; 30%) share common domains that possesses a common fold and thus usually share similarity in function[4]. Such methods employ an alignment approach where domains are identified by aligning the target sequence against sequences present in the database with known boundaries[5]. This method is efficient but relies on the existence of homology. Also, this method fails in identifying non-contiguous domains as it assigns each conserved segment to a separate domain. In addition to sequence alignments, some methods employ machine learning to further enhance their prediction. Some of the methods using the above techniques are discussed below.</w:t>
       </w:r>
     </w:p>
     <w:p>
@@ -154,69 +165,72 @@
         <w:rPr>
           <w:rtl w:val="0"/>
         </w:rPr>
-        <w:t xml:space="preserve">[4]:  Lipman, DJ; Pearson, WR (1985). "Rapid and sensitive protein similarity searches". Science 227 (4693): 1435–41</w:t>
-      </w:r>
-      <w:r>
-        <w:rPr>
-          <w:rtl w:val="0"/>
-        </w:rPr>
-      </w:r>
-    </w:p>
-    <w:p>
-      <w:pPr>
-        <w:contextualSpacing w:val="0"/>
-      </w:pPr>
-      <w:r>
-        <w:rPr>
-          <w:rtl w:val="0"/>
-        </w:rPr>
-      </w:r>
-    </w:p>
-    <w:p>
-      <w:pPr>
-        <w:contextualSpacing w:val="0"/>
-      </w:pPr>
-      <w:r>
-        <w:rPr>
-          <w:rtl w:val="0"/>
-        </w:rPr>
-        <w:t xml:space="preserve">[5]: Altschul SF, Madden TL, Schaffer AA, Zhang J, Zhang Z, Miller W, Lipman DJ: Gapped BLAST and PSI-BLAST: a new generation of protein database search programs. Nucleic Acids Res 1997, 25(17):3389-402.</w:t>
-      </w:r>
-    </w:p>
-    <w:p>
-      <w:pPr>
-        <w:contextualSpacing w:val="0"/>
-      </w:pPr>
-      <w:r>
-        <w:rPr>
-          <w:rtl w:val="0"/>
-        </w:rPr>
-      </w:r>
-    </w:p>
-    <w:p>
-      <w:pPr>
-        <w:contextualSpacing w:val="0"/>
-      </w:pPr>
-      <w:r>
-        <w:rPr>
-          <w:rtl w:val="0"/>
-        </w:rPr>
-      </w:r>
-    </w:p>
-    <w:p>
-      <w:pPr>
-        <w:contextualSpacing w:val="0"/>
-      </w:pPr>
-      <w:r>
-        <w:rPr>
-          <w:rtl w:val="0"/>
-        </w:rPr>
-      </w:r>
-    </w:p>
-    <w:p>
-      <w:pPr>
-        <w:contextualSpacing w:val="0"/>
-      </w:pPr>
+        <w:t xml:space="preserve">[4]: Doolittle, R. F., (1995), The Multiplicity of Domains in Proteins, Annu Rev Biochem, 64, 287- 314. </w:t>
+      </w:r>
+    </w:p>
+    <w:p>
+      <w:pPr>
+        <w:contextualSpacing w:val="0"/>
+      </w:pPr>
+      <w:r>
+        <w:rPr>
+          <w:rtl w:val="0"/>
+        </w:rPr>
+        <w:tab/>
+        <w:tab/>
+        <w:tab/>
+        <w:tab/>
+      </w:r>
+    </w:p>
+    <w:p>
+      <w:pPr>
+        <w:contextualSpacing w:val="0"/>
+      </w:pPr>
+      <w:r>
+        <w:rPr>
+          <w:rtl w:val="0"/>
+        </w:rPr>
+        <w:t xml:space="preserve">[5]: Marchler-Bauer, A., Anderson, J.B., Chitsaz, F., Derbyshire, M.K., DeWeese-Scott, C., Fong, J.H., Geer, L.Y., Geer, R.C., Gonzales, N.R., Gwadz, M., He, S., Hurwitz, D.I., Jackson, J.D., Ke, Z., Lanczycki, C.J., Liebert, C.A., Liu, C., Lu, F., Lu, S., Marchler, G.H., Mullokandov, M., Song, J.S., Tasneem, A., Thanki, N., Yamashita, R.A., Zhang, D., Zhang, N., Bryant, S.H., (2005), CDD: CDD: a Conserved Domain Database for Protein Classification, Nucleic Acids Research, 33, 192-196. </w:t>
+      </w:r>
+    </w:p>
+    <w:p>
+      <w:pPr>
+        <w:contextualSpacing w:val="0"/>
+      </w:pPr>
+      <w:r>
+        <w:rPr>
+          <w:rtl w:val="0"/>
+        </w:rPr>
+        <w:tab/>
+        <w:tab/>
+        <w:tab/>
+        <w:tab/>
+      </w:r>
+    </w:p>
+    <w:p>
+      <w:pPr>
+        <w:contextualSpacing w:val="0"/>
+      </w:pPr>
+      <w:r>
+        <w:rPr>
+          <w:rtl w:val="0"/>
+        </w:rPr>
+        <w:tab/>
+        <w:tab/>
+        <w:tab/>
+      </w:r>
+    </w:p>
+    <w:p>
+      <w:pPr>
+        <w:contextualSpacing w:val="0"/>
+      </w:pPr>
+      <w:r>
+        <w:rPr>
+          <w:rtl w:val="0"/>
+        </w:rPr>
+        <w:tab/>
+        <w:tab/>
+      </w:r>
       <w:r>
         <w:rPr>
           <w:rtl w:val="0"/>

</xml_diff>